<commit_message>
started working on my orders in user profile
</commit_message>
<xml_diff>
--- a/homeeleganz/documents/Presentation.docx
+++ b/homeeleganz/documents/Presentation.docx
@@ -235,25 +235,8 @@
           <w:lang w:eastAsia="en-CA"/>
           <w14:ligatures w14:val="none"/>
         </w:rPr>
-        <w:t>$search = $request-&gt;input('search'</w:t>
-      </w:r>
-      <w:proofErr w:type="gramStart"/>
-      <w:r>
-        <w:rPr>
-          <w:rFonts w:ascii="Times New Roman" w:eastAsia="Times New Roman" w:hAnsi="Times New Roman" w:cs="Times New Roman"/>
-          <w:b/>
-          <w:bCs/>
-          <w:color w:val="374151"/>
-          <w:kern w:val="0"/>
-          <w:sz w:val="21"/>
-          <w:szCs w:val="21"/>
-          <w:bdr w:val="single" w:sz="2" w:space="0" w:color="D9D9E3" w:frame="1"/>
-          <w:lang w:eastAsia="en-CA"/>
-          <w14:ligatures w14:val="none"/>
-        </w:rPr>
-        <w:t>);</w:t>
-      </w:r>
-      <w:proofErr w:type="gramEnd"/>
+        <w:t>$search = $request-&gt;input('search');</w:t>
+      </w:r>
     </w:p>
     <w:p>
       <w:pPr>
@@ -384,25 +367,8 @@
           <w:lang w:eastAsia="en-CA"/>
           <w14:ligatures w14:val="none"/>
         </w:rPr>
-        <w:t>"; $title="Search Results</w:t>
-      </w:r>
-      <w:proofErr w:type="gramStart"/>
-      <w:r>
-        <w:rPr>
-          <w:rFonts w:ascii="Times New Roman" w:eastAsia="Times New Roman" w:hAnsi="Times New Roman" w:cs="Times New Roman"/>
-          <w:b/>
-          <w:bCs/>
-          <w:color w:val="374151"/>
-          <w:kern w:val="0"/>
-          <w:sz w:val="21"/>
-          <w:szCs w:val="21"/>
-          <w:bdr w:val="single" w:sz="2" w:space="0" w:color="D9D9E3" w:frame="1"/>
-          <w:lang w:eastAsia="en-CA"/>
-          <w14:ligatures w14:val="none"/>
-        </w:rPr>
-        <w:t>";</w:t>
-      </w:r>
-      <w:proofErr w:type="gramEnd"/>
+        <w:t>"; $title="Search Results";</w:t>
+      </w:r>
     </w:p>
     <w:p>
       <w:pPr>

</xml_diff>

<commit_message>
asdded docx file for presentation
</commit_message>
<xml_diff>
--- a/homeeleganz/documents/Presentation.docx
+++ b/homeeleganz/documents/Presentation.docx
@@ -4,11 +4,758 @@
   <w:body>
     <w:p>
       <w:pPr>
-        <w:pStyle w:val="ListParagraph"/>
-        <w:numPr>
-          <w:ilvl w:val="0"/>
-          <w:numId w:val="1"/>
-        </w:numPr>
+        <w:rPr>
+          <w:rFonts w:ascii="Times New Roman" w:hAnsi="Times New Roman" w:cs="Times New Roman"/>
+          <w:b/>
+          <w:bCs/>
+          <w:sz w:val="44"/>
+          <w:szCs w:val="44"/>
+        </w:rPr>
+      </w:pPr>
+      <w:r>
+        <w:rPr>
+          <w:rFonts w:ascii="Times New Roman" w:hAnsi="Times New Roman" w:cs="Times New Roman"/>
+          <w:b/>
+          <w:bCs/>
+          <w:sz w:val="44"/>
+          <w:szCs w:val="44"/>
+        </w:rPr>
+        <w:t xml:space="preserve">                         HomeEleganz</w:t>
+      </w:r>
+    </w:p>
+    <w:p>
+      <w:pPr>
+        <w:rPr>
+          <w:rFonts w:ascii="Times New Roman" w:hAnsi="Times New Roman" w:cs="Times New Roman"/>
+          <w:sz w:val="24"/>
+          <w:szCs w:val="24"/>
+        </w:rPr>
+      </w:pPr>
+      <w:r>
+        <w:rPr>
+          <w:rFonts w:ascii="Times New Roman" w:hAnsi="Times New Roman" w:cs="Times New Roman"/>
+          <w:sz w:val="24"/>
+          <w:szCs w:val="24"/>
+        </w:rPr>
+        <w:t>An online store that specializes in offering a large selection of goods and accessories made especially for home décor is known as a home decor e-commerce website. A wide range of products, including wall art, furniture, lamps, curtains, rugs, and more, are available on these websites. Customers can easily browse through different categories, styles, and price ranges using their user-friendly interface to find products that meet their needs and preferences. In addition, a lot of these websites provide inspiration, interior design advice, and personalized recommendations to assist users in seeing how various elements can work together to create aesthetically pleasing living areas. These websites are well-liked by people wishing to improve their online shopping experience because of the ease of shopping, wide selection of products, and occasionally the ability to visualize rooms virtually.</w:t>
+      </w:r>
+    </w:p>
+    <w:p>
+      <w:pPr>
+        <w:rPr>
+          <w:rFonts w:ascii="Times New Roman" w:hAnsi="Times New Roman" w:cs="Times New Roman"/>
+          <w:sz w:val="24"/>
+          <w:szCs w:val="24"/>
+        </w:rPr>
+      </w:pPr>
+    </w:p>
+    <w:p>
+      <w:pPr>
+        <w:rPr>
+          <w:rFonts w:ascii="Times New Roman" w:hAnsi="Times New Roman" w:cs="Times New Roman"/>
+          <w:sz w:val="24"/>
+          <w:szCs w:val="24"/>
+        </w:rPr>
+      </w:pPr>
+      <w:r>
+        <w:rPr>
+          <w:rFonts w:ascii="Times New Roman" w:hAnsi="Times New Roman" w:cs="Times New Roman"/>
+          <w:noProof/>
+          <w:sz w:val="24"/>
+          <w:szCs w:val="24"/>
+        </w:rPr>
+        <w:drawing>
+          <wp:inline distT="0" distB="0" distL="0" distR="0" wp14:anchorId="4FE8FDDD" wp14:editId="2980023F">
+            <wp:extent cx="5943600" cy="2745740"/>
+            <wp:effectExtent l="0" t="0" r="0" b="0"/>
+            <wp:docPr id="1785067149" name="Picture 1" descr="A screenshot of a homepage&#10;&#10;Description automatically generated"/>
+            <wp:cNvGraphicFramePr>
+              <a:graphicFrameLocks xmlns:a="http://schemas.openxmlformats.org/drawingml/2006/main" noChangeAspect="1"/>
+            </wp:cNvGraphicFramePr>
+            <a:graphic xmlns:a="http://schemas.openxmlformats.org/drawingml/2006/main">
+              <a:graphicData uri="http://schemas.openxmlformats.org/drawingml/2006/picture">
+                <pic:pic xmlns:pic="http://schemas.openxmlformats.org/drawingml/2006/picture">
+                  <pic:nvPicPr>
+                    <pic:cNvPr id="1785067149" name="Picture 1" descr="A screenshot of a homepage&#10;&#10;Description automatically generated"/>
+                    <pic:cNvPicPr/>
+                  </pic:nvPicPr>
+                  <pic:blipFill>
+                    <a:blip r:embed="rId5" cstate="print">
+                      <a:extLst>
+                        <a:ext uri="{28A0092B-C50C-407E-A947-70E740481C1C}">
+                          <a14:useLocalDpi xmlns:a14="http://schemas.microsoft.com/office/drawing/2010/main" val="0"/>
+                        </a:ext>
+                      </a:extLst>
+                    </a:blip>
+                    <a:stretch>
+                      <a:fillRect/>
+                    </a:stretch>
+                  </pic:blipFill>
+                  <pic:spPr>
+                    <a:xfrm>
+                      <a:off x="0" y="0"/>
+                      <a:ext cx="5943600" cy="2745740"/>
+                    </a:xfrm>
+                    <a:prstGeom prst="rect">
+                      <a:avLst/>
+                    </a:prstGeom>
+                  </pic:spPr>
+                </pic:pic>
+              </a:graphicData>
+            </a:graphic>
+          </wp:inline>
+        </w:drawing>
+      </w:r>
+    </w:p>
+    <w:p>
+      <w:pPr>
+        <w:rPr>
+          <w:rFonts w:ascii="Times New Roman" w:hAnsi="Times New Roman" w:cs="Times New Roman"/>
+          <w:sz w:val="24"/>
+          <w:szCs w:val="24"/>
+        </w:rPr>
+      </w:pPr>
+    </w:p>
+    <w:p>
+      <w:pPr>
+        <w:rPr>
+          <w:rFonts w:ascii="Times New Roman" w:hAnsi="Times New Roman" w:cs="Times New Roman"/>
+          <w:b/>
+          <w:bCs/>
+          <w:sz w:val="44"/>
+          <w:szCs w:val="44"/>
+        </w:rPr>
+      </w:pPr>
+      <w:r>
+        <w:rPr>
+          <w:rFonts w:ascii="Times New Roman" w:hAnsi="Times New Roman" w:cs="Times New Roman"/>
+          <w:b/>
+          <w:bCs/>
+          <w:sz w:val="44"/>
+          <w:szCs w:val="44"/>
+        </w:rPr>
+        <w:t>Products:</w:t>
+      </w:r>
+    </w:p>
+    <w:p>
+      <w:pPr>
+        <w:rPr>
+          <w:rFonts w:ascii="Times New Roman" w:hAnsi="Times New Roman" w:cs="Times New Roman"/>
+          <w:b/>
+          <w:bCs/>
+          <w:sz w:val="44"/>
+          <w:szCs w:val="44"/>
+        </w:rPr>
+      </w:pPr>
+      <w:r>
+        <w:rPr>
+          <w:rFonts w:ascii="Times New Roman" w:hAnsi="Times New Roman" w:cs="Times New Roman"/>
+          <w:b/>
+          <w:bCs/>
+          <w:noProof/>
+          <w:sz w:val="44"/>
+          <w:szCs w:val="44"/>
+        </w:rPr>
+        <w:lastRenderedPageBreak/>
+        <w:drawing>
+          <wp:inline distT="0" distB="0" distL="0" distR="0" wp14:anchorId="50FE24D3" wp14:editId="039FEE27">
+            <wp:extent cx="5943600" cy="2715895"/>
+            <wp:effectExtent l="0" t="0" r="0" b="8255"/>
+            <wp:docPr id="402659392" name="Picture 2" descr="A screenshot of a website&#10;&#10;Description automatically generated"/>
+            <wp:cNvGraphicFramePr>
+              <a:graphicFrameLocks xmlns:a="http://schemas.openxmlformats.org/drawingml/2006/main" noChangeAspect="1"/>
+            </wp:cNvGraphicFramePr>
+            <a:graphic xmlns:a="http://schemas.openxmlformats.org/drawingml/2006/main">
+              <a:graphicData uri="http://schemas.openxmlformats.org/drawingml/2006/picture">
+                <pic:pic xmlns:pic="http://schemas.openxmlformats.org/drawingml/2006/picture">
+                  <pic:nvPicPr>
+                    <pic:cNvPr id="402659392" name="Picture 2" descr="A screenshot of a website&#10;&#10;Description automatically generated"/>
+                    <pic:cNvPicPr/>
+                  </pic:nvPicPr>
+                  <pic:blipFill>
+                    <a:blip r:embed="rId6" cstate="print">
+                      <a:extLst>
+                        <a:ext uri="{28A0092B-C50C-407E-A947-70E740481C1C}">
+                          <a14:useLocalDpi xmlns:a14="http://schemas.microsoft.com/office/drawing/2010/main" val="0"/>
+                        </a:ext>
+                      </a:extLst>
+                    </a:blip>
+                    <a:stretch>
+                      <a:fillRect/>
+                    </a:stretch>
+                  </pic:blipFill>
+                  <pic:spPr>
+                    <a:xfrm>
+                      <a:off x="0" y="0"/>
+                      <a:ext cx="5943600" cy="2715895"/>
+                    </a:xfrm>
+                    <a:prstGeom prst="rect">
+                      <a:avLst/>
+                    </a:prstGeom>
+                  </pic:spPr>
+                </pic:pic>
+              </a:graphicData>
+            </a:graphic>
+          </wp:inline>
+        </w:drawing>
+      </w:r>
+    </w:p>
+    <w:p>
+      <w:pPr>
+        <w:rPr>
+          <w:rFonts w:ascii="Times New Roman" w:hAnsi="Times New Roman" w:cs="Times New Roman"/>
+          <w:b/>
+          <w:bCs/>
+          <w:sz w:val="44"/>
+          <w:szCs w:val="44"/>
+        </w:rPr>
+      </w:pPr>
+    </w:p>
+    <w:p>
+      <w:pPr>
+        <w:rPr>
+          <w:rFonts w:ascii="Times New Roman" w:hAnsi="Times New Roman" w:cs="Times New Roman"/>
+          <w:b/>
+          <w:bCs/>
+          <w:sz w:val="44"/>
+          <w:szCs w:val="44"/>
+        </w:rPr>
+      </w:pPr>
+      <w:r>
+        <w:rPr>
+          <w:rFonts w:ascii="Times New Roman" w:hAnsi="Times New Roman" w:cs="Times New Roman"/>
+          <w:b/>
+          <w:bCs/>
+          <w:sz w:val="44"/>
+          <w:szCs w:val="44"/>
+        </w:rPr>
+        <w:t>Brands Partner:</w:t>
+      </w:r>
+    </w:p>
+    <w:p>
+      <w:pPr>
+        <w:rPr>
+          <w:rFonts w:ascii="Times New Roman" w:hAnsi="Times New Roman" w:cs="Times New Roman"/>
+          <w:b/>
+          <w:bCs/>
+          <w:sz w:val="44"/>
+          <w:szCs w:val="44"/>
+        </w:rPr>
+      </w:pPr>
+    </w:p>
+    <w:p>
+      <w:pPr>
+        <w:rPr>
+          <w:rFonts w:ascii="Times New Roman" w:hAnsi="Times New Roman" w:cs="Times New Roman"/>
+          <w:b/>
+          <w:bCs/>
+          <w:sz w:val="44"/>
+          <w:szCs w:val="44"/>
+        </w:rPr>
+      </w:pPr>
+      <w:r>
+        <w:rPr>
+          <w:rFonts w:ascii="Times New Roman" w:hAnsi="Times New Roman" w:cs="Times New Roman"/>
+          <w:b/>
+          <w:bCs/>
+          <w:noProof/>
+          <w:sz w:val="44"/>
+          <w:szCs w:val="44"/>
+        </w:rPr>
+        <w:drawing>
+          <wp:inline distT="0" distB="0" distL="0" distR="0" wp14:anchorId="6D4C2982" wp14:editId="72BACEE4">
+            <wp:extent cx="5943600" cy="2933700"/>
+            <wp:effectExtent l="0" t="0" r="0" b="0"/>
+            <wp:docPr id="839606992" name="Picture 3" descr="A screenshot of a cellphone&#10;&#10;Description automatically generated"/>
+            <wp:cNvGraphicFramePr>
+              <a:graphicFrameLocks xmlns:a="http://schemas.openxmlformats.org/drawingml/2006/main" noChangeAspect="1"/>
+            </wp:cNvGraphicFramePr>
+            <a:graphic xmlns:a="http://schemas.openxmlformats.org/drawingml/2006/main">
+              <a:graphicData uri="http://schemas.openxmlformats.org/drawingml/2006/picture">
+                <pic:pic xmlns:pic="http://schemas.openxmlformats.org/drawingml/2006/picture">
+                  <pic:nvPicPr>
+                    <pic:cNvPr id="839606992" name="Picture 3" descr="A screenshot of a cellphone&#10;&#10;Description automatically generated"/>
+                    <pic:cNvPicPr/>
+                  </pic:nvPicPr>
+                  <pic:blipFill>
+                    <a:blip r:embed="rId7" cstate="print">
+                      <a:extLst>
+                        <a:ext uri="{28A0092B-C50C-407E-A947-70E740481C1C}">
+                          <a14:useLocalDpi xmlns:a14="http://schemas.microsoft.com/office/drawing/2010/main" val="0"/>
+                        </a:ext>
+                      </a:extLst>
+                    </a:blip>
+                    <a:stretch>
+                      <a:fillRect/>
+                    </a:stretch>
+                  </pic:blipFill>
+                  <pic:spPr>
+                    <a:xfrm>
+                      <a:off x="0" y="0"/>
+                      <a:ext cx="5943600" cy="2933700"/>
+                    </a:xfrm>
+                    <a:prstGeom prst="rect">
+                      <a:avLst/>
+                    </a:prstGeom>
+                  </pic:spPr>
+                </pic:pic>
+              </a:graphicData>
+            </a:graphic>
+          </wp:inline>
+        </w:drawing>
+      </w:r>
+    </w:p>
+    <w:p>
+      <w:pPr>
+        <w:rPr>
+          <w:rFonts w:ascii="Times New Roman" w:hAnsi="Times New Roman" w:cs="Times New Roman"/>
+          <w:b/>
+          <w:bCs/>
+          <w:sz w:val="44"/>
+          <w:szCs w:val="44"/>
+        </w:rPr>
+      </w:pPr>
+      <w:r>
+        <w:rPr>
+          <w:rFonts w:ascii="Times New Roman" w:hAnsi="Times New Roman" w:cs="Times New Roman"/>
+          <w:b/>
+          <w:bCs/>
+          <w:sz w:val="44"/>
+          <w:szCs w:val="44"/>
+        </w:rPr>
+        <w:t>Contact Us:</w:t>
+      </w:r>
+    </w:p>
+    <w:p>
+      <w:pPr>
+        <w:rPr>
+          <w:rFonts w:ascii="Times New Roman" w:hAnsi="Times New Roman" w:cs="Times New Roman"/>
+          <w:b/>
+          <w:bCs/>
+          <w:sz w:val="44"/>
+          <w:szCs w:val="44"/>
+        </w:rPr>
+      </w:pPr>
+      <w:r>
+        <w:rPr>
+          <w:rFonts w:ascii="Times New Roman" w:hAnsi="Times New Roman" w:cs="Times New Roman"/>
+          <w:b/>
+          <w:bCs/>
+          <w:noProof/>
+          <w:sz w:val="44"/>
+          <w:szCs w:val="44"/>
+        </w:rPr>
+        <w:lastRenderedPageBreak/>
+        <w:drawing>
+          <wp:inline distT="0" distB="0" distL="0" distR="0" wp14:anchorId="6414D284" wp14:editId="6A9B91C3">
+            <wp:extent cx="5943600" cy="2788920"/>
+            <wp:effectExtent l="0" t="0" r="0" b="0"/>
+            <wp:docPr id="499924719" name="Picture 4" descr="A screenshot of a computer&#10;&#10;Description automatically generated"/>
+            <wp:cNvGraphicFramePr>
+              <a:graphicFrameLocks xmlns:a="http://schemas.openxmlformats.org/drawingml/2006/main" noChangeAspect="1"/>
+            </wp:cNvGraphicFramePr>
+            <a:graphic xmlns:a="http://schemas.openxmlformats.org/drawingml/2006/main">
+              <a:graphicData uri="http://schemas.openxmlformats.org/drawingml/2006/picture">
+                <pic:pic xmlns:pic="http://schemas.openxmlformats.org/drawingml/2006/picture">
+                  <pic:nvPicPr>
+                    <pic:cNvPr id="499924719" name="Picture 4" descr="A screenshot of a computer&#10;&#10;Description automatically generated"/>
+                    <pic:cNvPicPr/>
+                  </pic:nvPicPr>
+                  <pic:blipFill>
+                    <a:blip r:embed="rId8" cstate="print">
+                      <a:extLst>
+                        <a:ext uri="{28A0092B-C50C-407E-A947-70E740481C1C}">
+                          <a14:useLocalDpi xmlns:a14="http://schemas.microsoft.com/office/drawing/2010/main" val="0"/>
+                        </a:ext>
+                      </a:extLst>
+                    </a:blip>
+                    <a:stretch>
+                      <a:fillRect/>
+                    </a:stretch>
+                  </pic:blipFill>
+                  <pic:spPr>
+                    <a:xfrm>
+                      <a:off x="0" y="0"/>
+                      <a:ext cx="5943600" cy="2788920"/>
+                    </a:xfrm>
+                    <a:prstGeom prst="rect">
+                      <a:avLst/>
+                    </a:prstGeom>
+                  </pic:spPr>
+                </pic:pic>
+              </a:graphicData>
+            </a:graphic>
+          </wp:inline>
+        </w:drawing>
+      </w:r>
+    </w:p>
+    <w:p>
+      <w:pPr>
+        <w:rPr>
+          <w:rFonts w:ascii="Times New Roman" w:hAnsi="Times New Roman" w:cs="Times New Roman"/>
+          <w:b/>
+          <w:bCs/>
+          <w:sz w:val="44"/>
+          <w:szCs w:val="44"/>
+        </w:rPr>
+      </w:pPr>
+    </w:p>
+    <w:p>
+      <w:pPr>
+        <w:rPr>
+          <w:rFonts w:ascii="Times New Roman" w:hAnsi="Times New Roman" w:cs="Times New Roman"/>
+          <w:b/>
+          <w:bCs/>
+          <w:sz w:val="44"/>
+          <w:szCs w:val="44"/>
+        </w:rPr>
+      </w:pPr>
+      <w:r>
+        <w:rPr>
+          <w:rFonts w:ascii="Times New Roman" w:hAnsi="Times New Roman" w:cs="Times New Roman"/>
+          <w:b/>
+          <w:bCs/>
+          <w:sz w:val="44"/>
+          <w:szCs w:val="44"/>
+        </w:rPr>
+        <w:t>Registration:</w:t>
+      </w:r>
+    </w:p>
+    <w:p>
+      <w:pPr>
+        <w:rPr>
+          <w:rFonts w:ascii="Times New Roman" w:hAnsi="Times New Roman" w:cs="Times New Roman"/>
+          <w:b/>
+          <w:bCs/>
+          <w:sz w:val="44"/>
+          <w:szCs w:val="44"/>
+        </w:rPr>
+      </w:pPr>
+      <w:r>
+        <w:rPr>
+          <w:rFonts w:ascii="Times New Roman" w:hAnsi="Times New Roman" w:cs="Times New Roman"/>
+          <w:b/>
+          <w:bCs/>
+          <w:noProof/>
+          <w:sz w:val="44"/>
+          <w:szCs w:val="44"/>
+        </w:rPr>
+        <w:lastRenderedPageBreak/>
+        <w:drawing>
+          <wp:inline distT="0" distB="0" distL="0" distR="0" wp14:anchorId="7FCF171F" wp14:editId="242E7253">
+            <wp:extent cx="5943600" cy="6090285"/>
+            <wp:effectExtent l="0" t="0" r="0" b="5715"/>
+            <wp:docPr id="1618782549" name="Picture 5" descr="A screen shot of a register&#10;&#10;Description automatically generated"/>
+            <wp:cNvGraphicFramePr>
+              <a:graphicFrameLocks xmlns:a="http://schemas.openxmlformats.org/drawingml/2006/main" noChangeAspect="1"/>
+            </wp:cNvGraphicFramePr>
+            <a:graphic xmlns:a="http://schemas.openxmlformats.org/drawingml/2006/main">
+              <a:graphicData uri="http://schemas.openxmlformats.org/drawingml/2006/picture">
+                <pic:pic xmlns:pic="http://schemas.openxmlformats.org/drawingml/2006/picture">
+                  <pic:nvPicPr>
+                    <pic:cNvPr id="1618782549" name="Picture 5" descr="A screen shot of a register&#10;&#10;Description automatically generated"/>
+                    <pic:cNvPicPr/>
+                  </pic:nvPicPr>
+                  <pic:blipFill>
+                    <a:blip r:embed="rId9">
+                      <a:extLst>
+                        <a:ext uri="{28A0092B-C50C-407E-A947-70E740481C1C}">
+                          <a14:useLocalDpi xmlns:a14="http://schemas.microsoft.com/office/drawing/2010/main" val="0"/>
+                        </a:ext>
+                      </a:extLst>
+                    </a:blip>
+                    <a:stretch>
+                      <a:fillRect/>
+                    </a:stretch>
+                  </pic:blipFill>
+                  <pic:spPr>
+                    <a:xfrm>
+                      <a:off x="0" y="0"/>
+                      <a:ext cx="5943600" cy="6090285"/>
+                    </a:xfrm>
+                    <a:prstGeom prst="rect">
+                      <a:avLst/>
+                    </a:prstGeom>
+                  </pic:spPr>
+                </pic:pic>
+              </a:graphicData>
+            </a:graphic>
+          </wp:inline>
+        </w:drawing>
+      </w:r>
+    </w:p>
+    <w:p>
+      <w:pPr>
+        <w:rPr>
+          <w:rFonts w:ascii="Times New Roman" w:hAnsi="Times New Roman" w:cs="Times New Roman"/>
+          <w:b/>
+          <w:bCs/>
+          <w:sz w:val="44"/>
+          <w:szCs w:val="44"/>
+        </w:rPr>
+      </w:pPr>
+      <w:r>
+        <w:rPr>
+          <w:rFonts w:ascii="Times New Roman" w:hAnsi="Times New Roman" w:cs="Times New Roman"/>
+          <w:b/>
+          <w:bCs/>
+          <w:sz w:val="44"/>
+          <w:szCs w:val="44"/>
+        </w:rPr>
+        <w:t>Login:</w:t>
+      </w:r>
+    </w:p>
+    <w:p>
+      <w:pPr>
+        <w:rPr>
+          <w:rFonts w:ascii="Times New Roman" w:hAnsi="Times New Roman" w:cs="Times New Roman"/>
+          <w:b/>
+          <w:bCs/>
+          <w:sz w:val="44"/>
+          <w:szCs w:val="44"/>
+        </w:rPr>
+      </w:pPr>
+      <w:r>
+        <w:rPr>
+          <w:rFonts w:ascii="Times New Roman" w:hAnsi="Times New Roman" w:cs="Times New Roman"/>
+          <w:b/>
+          <w:bCs/>
+          <w:noProof/>
+          <w:sz w:val="44"/>
+          <w:szCs w:val="44"/>
+        </w:rPr>
+        <w:lastRenderedPageBreak/>
+        <w:drawing>
+          <wp:inline distT="0" distB="0" distL="0" distR="0" wp14:anchorId="73F6E8AD" wp14:editId="6923C1B1">
+            <wp:extent cx="4519052" cy="4176122"/>
+            <wp:effectExtent l="0" t="0" r="0" b="0"/>
+            <wp:docPr id="636949649" name="Picture 6" descr="A screenshot of a login form&#10;&#10;Description automatically generated"/>
+            <wp:cNvGraphicFramePr>
+              <a:graphicFrameLocks xmlns:a="http://schemas.openxmlformats.org/drawingml/2006/main" noChangeAspect="1"/>
+            </wp:cNvGraphicFramePr>
+            <a:graphic xmlns:a="http://schemas.openxmlformats.org/drawingml/2006/main">
+              <a:graphicData uri="http://schemas.openxmlformats.org/drawingml/2006/picture">
+                <pic:pic xmlns:pic="http://schemas.openxmlformats.org/drawingml/2006/picture">
+                  <pic:nvPicPr>
+                    <pic:cNvPr id="636949649" name="Picture 6" descr="A screenshot of a login form&#10;&#10;Description automatically generated"/>
+                    <pic:cNvPicPr/>
+                  </pic:nvPicPr>
+                  <pic:blipFill>
+                    <a:blip r:embed="rId10">
+                      <a:extLst>
+                        <a:ext uri="{28A0092B-C50C-407E-A947-70E740481C1C}">
+                          <a14:useLocalDpi xmlns:a14="http://schemas.microsoft.com/office/drawing/2010/main" val="0"/>
+                        </a:ext>
+                      </a:extLst>
+                    </a:blip>
+                    <a:stretch>
+                      <a:fillRect/>
+                    </a:stretch>
+                  </pic:blipFill>
+                  <pic:spPr>
+                    <a:xfrm>
+                      <a:off x="0" y="0"/>
+                      <a:ext cx="4519052" cy="4176122"/>
+                    </a:xfrm>
+                    <a:prstGeom prst="rect">
+                      <a:avLst/>
+                    </a:prstGeom>
+                  </pic:spPr>
+                </pic:pic>
+              </a:graphicData>
+            </a:graphic>
+          </wp:inline>
+        </w:drawing>
+      </w:r>
+    </w:p>
+    <w:p>
+      <w:pPr>
+        <w:rPr>
+          <w:rFonts w:ascii="Times New Roman" w:hAnsi="Times New Roman" w:cs="Times New Roman"/>
+          <w:b/>
+          <w:bCs/>
+          <w:sz w:val="44"/>
+          <w:szCs w:val="44"/>
+        </w:rPr>
+      </w:pPr>
+    </w:p>
+    <w:p>
+      <w:pPr>
+        <w:rPr>
+          <w:rFonts w:ascii="Times New Roman" w:hAnsi="Times New Roman" w:cs="Times New Roman"/>
+          <w:sz w:val="24"/>
+          <w:szCs w:val="24"/>
+        </w:rPr>
+      </w:pPr>
+    </w:p>
+    <w:p>
+      <w:pPr>
+        <w:rPr>
+          <w:rFonts w:ascii="Times New Roman" w:hAnsi="Times New Roman" w:cs="Times New Roman"/>
+          <w:sz w:val="24"/>
+          <w:szCs w:val="24"/>
+        </w:rPr>
+      </w:pPr>
+    </w:p>
+    <w:p>
+      <w:pPr>
+        <w:ind w:left="360"/>
+        <w:rPr>
+          <w:rFonts w:ascii="Times New Roman" w:hAnsi="Times New Roman" w:cs="Times New Roman"/>
+          <w:b/>
+          <w:bCs/>
+          <w:sz w:val="44"/>
+          <w:szCs w:val="44"/>
+        </w:rPr>
+      </w:pPr>
+    </w:p>
+    <w:p>
+      <w:pPr>
+        <w:ind w:left="360"/>
+        <w:rPr>
+          <w:rFonts w:ascii="Times New Roman" w:hAnsi="Times New Roman" w:cs="Times New Roman"/>
+          <w:b/>
+          <w:bCs/>
+          <w:sz w:val="44"/>
+          <w:szCs w:val="44"/>
+        </w:rPr>
+      </w:pPr>
+    </w:p>
+    <w:p>
+      <w:pPr>
+        <w:ind w:left="360"/>
+        <w:rPr>
+          <w:rFonts w:ascii="Times New Roman" w:hAnsi="Times New Roman" w:cs="Times New Roman"/>
+          <w:b/>
+          <w:bCs/>
+          <w:sz w:val="44"/>
+          <w:szCs w:val="44"/>
+        </w:rPr>
+      </w:pPr>
+    </w:p>
+    <w:p>
+      <w:pPr>
+        <w:ind w:left="360"/>
+        <w:rPr>
+          <w:rFonts w:ascii="Times New Roman" w:hAnsi="Times New Roman" w:cs="Times New Roman"/>
+          <w:b/>
+          <w:bCs/>
+          <w:sz w:val="44"/>
+          <w:szCs w:val="44"/>
+        </w:rPr>
+      </w:pPr>
+    </w:p>
+    <w:p>
+      <w:pPr>
+        <w:ind w:left="360"/>
+        <w:rPr>
+          <w:rFonts w:ascii="Times New Roman" w:hAnsi="Times New Roman" w:cs="Times New Roman"/>
+          <w:b/>
+          <w:bCs/>
+          <w:sz w:val="44"/>
+          <w:szCs w:val="44"/>
+        </w:rPr>
+      </w:pPr>
+    </w:p>
+    <w:p>
+      <w:pPr>
+        <w:ind w:left="360"/>
+        <w:rPr>
+          <w:rFonts w:ascii="Times New Roman" w:hAnsi="Times New Roman" w:cs="Times New Roman"/>
+          <w:b/>
+          <w:bCs/>
+          <w:sz w:val="44"/>
+          <w:szCs w:val="44"/>
+        </w:rPr>
+      </w:pPr>
+    </w:p>
+    <w:p>
+      <w:pPr>
+        <w:ind w:left="360"/>
+        <w:rPr>
+          <w:rFonts w:ascii="Times New Roman" w:hAnsi="Times New Roman" w:cs="Times New Roman"/>
+          <w:b/>
+          <w:bCs/>
+          <w:sz w:val="44"/>
+          <w:szCs w:val="44"/>
+        </w:rPr>
+      </w:pPr>
+    </w:p>
+    <w:p>
+      <w:pPr>
+        <w:ind w:left="360"/>
+        <w:rPr>
+          <w:rFonts w:ascii="Times New Roman" w:hAnsi="Times New Roman" w:cs="Times New Roman"/>
+          <w:b/>
+          <w:bCs/>
+          <w:sz w:val="44"/>
+          <w:szCs w:val="44"/>
+        </w:rPr>
+      </w:pPr>
+    </w:p>
+    <w:p>
+      <w:pPr>
+        <w:ind w:left="360"/>
+        <w:rPr>
+          <w:rFonts w:ascii="Times New Roman" w:hAnsi="Times New Roman" w:cs="Times New Roman"/>
+          <w:b/>
+          <w:bCs/>
+          <w:sz w:val="44"/>
+          <w:szCs w:val="44"/>
+        </w:rPr>
+      </w:pPr>
+    </w:p>
+    <w:p>
+      <w:pPr>
+        <w:ind w:left="360"/>
+        <w:rPr>
+          <w:rFonts w:ascii="Times New Roman" w:hAnsi="Times New Roman" w:cs="Times New Roman"/>
+          <w:b/>
+          <w:bCs/>
+          <w:sz w:val="44"/>
+          <w:szCs w:val="44"/>
+        </w:rPr>
+      </w:pPr>
+    </w:p>
+    <w:p>
+      <w:pPr>
+        <w:ind w:left="360"/>
+        <w:rPr>
+          <w:rFonts w:ascii="Times New Roman" w:hAnsi="Times New Roman" w:cs="Times New Roman"/>
+          <w:b/>
+          <w:bCs/>
+          <w:sz w:val="44"/>
+          <w:szCs w:val="44"/>
+        </w:rPr>
+      </w:pPr>
+    </w:p>
+    <w:p>
+      <w:pPr>
+        <w:ind w:left="360"/>
+        <w:rPr>
+          <w:rFonts w:ascii="Times New Roman" w:hAnsi="Times New Roman" w:cs="Times New Roman"/>
+          <w:b/>
+          <w:bCs/>
+          <w:sz w:val="44"/>
+          <w:szCs w:val="44"/>
+        </w:rPr>
+      </w:pPr>
+    </w:p>
+    <w:p>
+      <w:pPr>
+        <w:ind w:left="360"/>
+        <w:rPr>
+          <w:rFonts w:ascii="Times New Roman" w:hAnsi="Times New Roman" w:cs="Times New Roman"/>
+          <w:b/>
+          <w:bCs/>
+          <w:sz w:val="44"/>
+          <w:szCs w:val="44"/>
+        </w:rPr>
+      </w:pPr>
+    </w:p>
+    <w:p>
+      <w:pPr>
+        <w:ind w:left="360"/>
         <w:rPr>
           <w:rFonts w:ascii="Times New Roman" w:hAnsi="Times New Roman" w:cs="Times New Roman"/>
           <w:b/>
@@ -73,7 +820,7 @@
                     <pic:cNvPicPr/>
                   </pic:nvPicPr>
                   <pic:blipFill>
-                    <a:blip r:embed="rId5">
+                    <a:blip r:embed="rId11">
                       <a:extLst>
                         <a:ext uri="{28A0092B-C50C-407E-A947-70E740481C1C}">
                           <a14:useLocalDpi xmlns:a14="http://schemas.microsoft.com/office/drawing/2010/main" val="0"/>
@@ -235,8 +982,25 @@
           <w:lang w:eastAsia="en-CA"/>
           <w14:ligatures w14:val="none"/>
         </w:rPr>
-        <w:t>$search = $request-&gt;input('search');</w:t>
-      </w:r>
+        <w:t>$search = $request-&gt;input('search'</w:t>
+      </w:r>
+      <w:proofErr w:type="gramStart"/>
+      <w:r>
+        <w:rPr>
+          <w:rFonts w:ascii="Times New Roman" w:eastAsia="Times New Roman" w:hAnsi="Times New Roman" w:cs="Times New Roman"/>
+          <w:b/>
+          <w:bCs/>
+          <w:color w:val="374151"/>
+          <w:kern w:val="0"/>
+          <w:sz w:val="21"/>
+          <w:szCs w:val="21"/>
+          <w:bdr w:val="single" w:sz="2" w:space="0" w:color="D9D9E3" w:frame="1"/>
+          <w:lang w:eastAsia="en-CA"/>
+          <w14:ligatures w14:val="none"/>
+        </w:rPr>
+        <w:t>);</w:t>
+      </w:r>
+      <w:proofErr w:type="gramEnd"/>
     </w:p>
     <w:p>
       <w:pPr>
@@ -367,8 +1131,25 @@
           <w:lang w:eastAsia="en-CA"/>
           <w14:ligatures w14:val="none"/>
         </w:rPr>
-        <w:t>"; $title="Search Results";</w:t>
-      </w:r>
+        <w:t>"; $title="Search Results</w:t>
+      </w:r>
+      <w:proofErr w:type="gramStart"/>
+      <w:r>
+        <w:rPr>
+          <w:rFonts w:ascii="Times New Roman" w:eastAsia="Times New Roman" w:hAnsi="Times New Roman" w:cs="Times New Roman"/>
+          <w:b/>
+          <w:bCs/>
+          <w:color w:val="374151"/>
+          <w:kern w:val="0"/>
+          <w:sz w:val="21"/>
+          <w:szCs w:val="21"/>
+          <w:bdr w:val="single" w:sz="2" w:space="0" w:color="D9D9E3" w:frame="1"/>
+          <w:lang w:eastAsia="en-CA"/>
+          <w14:ligatures w14:val="none"/>
+        </w:rPr>
+        <w:t>";</w:t>
+      </w:r>
+      <w:proofErr w:type="gramEnd"/>
     </w:p>
     <w:p>
       <w:pPr>
@@ -517,6 +1298,7 @@
           <w:lang w:eastAsia="en-CA"/>
           <w14:ligatures w14:val="none"/>
         </w:rPr>
+        <w:lastRenderedPageBreak/>
         <w:t xml:space="preserve">The </w:t>
       </w:r>
       <w:r>
@@ -888,7 +1670,6 @@
           <w:sz w:val="24"/>
           <w:szCs w:val="24"/>
         </w:rPr>
-        <w:lastRenderedPageBreak/>
         <w:t xml:space="preserve">     </w:t>
       </w:r>
       <w:r>
@@ -916,7 +1697,7 @@
                     <pic:cNvPicPr/>
                   </pic:nvPicPr>
                   <pic:blipFill>
-                    <a:blip r:embed="rId6">
+                    <a:blip r:embed="rId12">
                       <a:extLst>
                         <a:ext uri="{28A0092B-C50C-407E-A947-70E740481C1C}">
                           <a14:useLocalDpi xmlns:a14="http://schemas.microsoft.com/office/drawing/2010/main" val="0"/>
@@ -1043,7 +1824,7 @@
                     <pic:cNvPicPr/>
                   </pic:nvPicPr>
                   <pic:blipFill>
-                    <a:blip r:embed="rId7">
+                    <a:blip r:embed="rId13">
                       <a:extLst>
                         <a:ext uri="{28A0092B-C50C-407E-A947-70E740481C1C}">
                           <a14:useLocalDpi xmlns:a14="http://schemas.microsoft.com/office/drawing/2010/main" val="0"/>

</xml_diff>